<commit_message>
Informatisation de la bourse de Paris
Synthèse des articles des cahiers français n°301
</commit_message>
<xml_diff>
--- a/exports/glossaire.docx
+++ b/exports/glossaire.docx
@@ -51,7 +51,7 @@
         <w:t xml:space="preserve"> </w:t>
       </w:r>
       <w:r>
-        <w:t xml:space="preserve">: Cotation Assistée en Continu, plus rarement Compagnie des Agents de Change7</w:t>
+        <w:t xml:space="preserve">: Cotation Assistée en Continu, plus rarement Compagnie des Agents de Change</w:t>
       </w:r>
     </w:p>
     <w:p>
@@ -87,6 +87,48 @@
         <w:rPr>
           <w:b/>
         </w:rPr>
+        <w:t xml:space="preserve">CEE</w:t>
+      </w:r>
+      <w:r>
+        <w:t xml:space="preserve"> </w:t>
+      </w:r>
+      <w:r>
+        <w:t xml:space="preserve">: Communauté Economique Européenne</w:t>
+      </w:r>
+    </w:p>
+    <w:p>
+      <w:pPr>
+        <w:pStyle w:val="Compact"/>
+        <w:numPr>
+          <w:numId w:val="1001"/>
+          <w:ilvl w:val="0"/>
+        </w:numPr>
+      </w:pPr>
+      <w:r>
+        <w:rPr>
+          <w:b/>
+        </w:rPr>
+        <w:t xml:space="preserve">CME</w:t>
+      </w:r>
+      <w:r>
+        <w:t xml:space="preserve"> </w:t>
+      </w:r>
+      <w:r>
+        <w:t xml:space="preserve">: Chicago Mercantile Exchange</w:t>
+      </w:r>
+    </w:p>
+    <w:p>
+      <w:pPr>
+        <w:pStyle w:val="Compact"/>
+        <w:numPr>
+          <w:numId w:val="1001"/>
+          <w:ilvl w:val="0"/>
+        </w:numPr>
+      </w:pPr>
+      <w:r>
+        <w:rPr>
+          <w:b/>
+        </w:rPr>
         <w:t xml:space="preserve">CMF</w:t>
       </w:r>
       <w:r>
@@ -325,6 +367,27 @@
       </w:r>
       <w:r>
         <w:t xml:space="preserve">: Petites et Moyennes Industries</w:t>
+      </w:r>
+    </w:p>
+    <w:p>
+      <w:pPr>
+        <w:pStyle w:val="Compact"/>
+        <w:numPr>
+          <w:numId w:val="1001"/>
+          <w:ilvl w:val="0"/>
+        </w:numPr>
+      </w:pPr>
+      <w:r>
+        <w:rPr>
+          <w:b/>
+        </w:rPr>
+        <w:t xml:space="preserve">SBF</w:t>
+      </w:r>
+      <w:r>
+        <w:t xml:space="preserve"> </w:t>
+      </w:r>
+      <w:r>
+        <w:t xml:space="preserve">: Société des Bourses Françaises</w:t>
       </w:r>
     </w:p>
     <w:p>
@@ -456,7 +519,7 @@
     </w:lvl>
   </w:abstractNum>
   <w:abstractNum w:abstractNumId="990">
-    <w:nsid w:val="86b696b3"/>
+    <w:nsid w:val="aff7a879"/>
     <w:multiLevelType w:val="multilevel"/>
     <w:lvl w:ilvl="0">
       <w:numFmt w:val="bullet"/>
@@ -537,7 +600,7 @@
     </w:lvl>
   </w:abstractNum>
   <w:abstractNum w:abstractNumId="991">
-    <w:nsid w:val="681f621e"/>
+    <w:nsid w:val="f53738ae"/>
     <w:multiLevelType w:val="multilevel"/>
     <w:lvl w:ilvl="0">
       <w:numFmt w:val="bullet"/>

</xml_diff>